<commit_message>
Mal ein bisschen Testplan
</commit_message>
<xml_diff>
--- a/System-Testdokumentation.docx
+++ b/System-Testdokumentation.docx
@@ -95,6 +95,7 @@
     <w:p>
       <w:pPr>
         <w:pStyle w:val="berschrift1"/>
+        <w:spacing w:before="0" w:after="0"/>
       </w:pPr>
       <w:r>
         <w:br w:type="page"/>
@@ -109,6 +110,7 @@
     <w:p>
       <w:pPr>
         <w:pStyle w:val="berschrift2"/>
+        <w:spacing w:before="0" w:after="0"/>
       </w:pPr>
       <w:bookmarkStart w:id="1" w:name="_Toc449603932"/>
       <w:r>
@@ -141,12 +143,6 @@
         <w:gridCol w:w="1582"/>
       </w:tblGrid>
       <w:tr>
-        <w:tblPrEx>
-          <w:tblCellMar>
-            <w:top w:w="0" w:type="dxa"/>
-            <w:bottom w:w="0" w:type="dxa"/>
-          </w:tblCellMar>
-        </w:tblPrEx>
         <w:tc>
           <w:tcPr>
             <w:tcW w:w="919" w:type="dxa"/>
@@ -189,12 +185,6 @@
         </w:tc>
       </w:tr>
       <w:tr>
-        <w:tblPrEx>
-          <w:tblCellMar>
-            <w:top w:w="0" w:type="dxa"/>
-            <w:bottom w:w="0" w:type="dxa"/>
-          </w:tblCellMar>
-        </w:tblPrEx>
         <w:tc>
           <w:tcPr>
             <w:tcW w:w="919" w:type="dxa"/>
@@ -225,12 +215,6 @@
         </w:tc>
       </w:tr>
       <w:tr>
-        <w:tblPrEx>
-          <w:tblCellMar>
-            <w:top w:w="0" w:type="dxa"/>
-            <w:bottom w:w="0" w:type="dxa"/>
-          </w:tblCellMar>
-        </w:tblPrEx>
         <w:tc>
           <w:tcPr>
             <w:tcW w:w="919" w:type="dxa"/>
@@ -261,12 +245,6 @@
         </w:tc>
       </w:tr>
       <w:tr>
-        <w:tblPrEx>
-          <w:tblCellMar>
-            <w:top w:w="0" w:type="dxa"/>
-            <w:bottom w:w="0" w:type="dxa"/>
-          </w:tblCellMar>
-        </w:tblPrEx>
         <w:tc>
           <w:tcPr>
             <w:tcW w:w="919" w:type="dxa"/>
@@ -297,12 +275,6 @@
         </w:tc>
       </w:tr>
       <w:tr>
-        <w:tblPrEx>
-          <w:tblCellMar>
-            <w:top w:w="0" w:type="dxa"/>
-            <w:bottom w:w="0" w:type="dxa"/>
-          </w:tblCellMar>
-        </w:tblPrEx>
         <w:tc>
           <w:tcPr>
             <w:tcW w:w="919" w:type="dxa"/>
@@ -339,6 +311,7 @@
     <w:p>
       <w:pPr>
         <w:pStyle w:val="berschrift2"/>
+        <w:spacing w:before="0" w:after="0"/>
       </w:pPr>
       <w:bookmarkStart w:id="2" w:name="_Toc449603933"/>
       <w:r>
@@ -2613,6 +2586,7 @@
     <w:p>
       <w:pPr>
         <w:pStyle w:val="berschrift1"/>
+        <w:spacing w:before="0" w:after="0"/>
       </w:pPr>
       <w:r>
         <w:br w:type="page"/>
@@ -2621,11 +2595,20 @@
       <w:bookmarkStart w:id="4" w:name="_Toc449603934"/>
       <w:r>
         <w:lastRenderedPageBreak/>
-        <w:t>Einführung (Introduction)</w:t>
+        <w:t>Einführung (</w:t>
+      </w:r>
+      <w:proofErr w:type="spellStart"/>
+      <w:r>
+        <w:t>Introduction</w:t>
+      </w:r>
+      <w:proofErr w:type="spellEnd"/>
+      <w:r>
+        <w:t>)</w:t>
       </w:r>
       <w:bookmarkEnd w:id="3"/>
       <w:bookmarkEnd w:id="4"/>
     </w:p>
+    <w:p/>
     <w:p>
       <w:pPr>
         <w:pStyle w:val="berschrift2"/>
@@ -2634,30 +2617,55 @@
           <w:tab w:val="left" w:pos="567"/>
           <w:tab w:val="num" w:pos="792"/>
         </w:tabs>
-        <w:spacing w:line="240" w:lineRule="auto"/>
+        <w:spacing w:before="0" w:after="0" w:line="240" w:lineRule="auto"/>
         <w:ind w:left="792" w:hanging="792"/>
       </w:pPr>
       <w:bookmarkStart w:id="5" w:name="_Toc410137614"/>
       <w:bookmarkStart w:id="6" w:name="_Toc449603935"/>
       <w:r>
-        <w:t>Definitionen und Abkürzungen (Definitions, Acronyms, Abbreviations)</w:t>
+        <w:t>Definitionen und Abkürzungen (</w:t>
+      </w:r>
+      <w:proofErr w:type="spellStart"/>
+      <w:r>
+        <w:t>Definitions</w:t>
+      </w:r>
+      <w:proofErr w:type="spellEnd"/>
+      <w:r>
+        <w:t xml:space="preserve">, </w:t>
+      </w:r>
+      <w:proofErr w:type="spellStart"/>
+      <w:r>
+        <w:t>Acronyms</w:t>
+      </w:r>
+      <w:proofErr w:type="spellEnd"/>
+      <w:r>
+        <w:t xml:space="preserve">, </w:t>
+      </w:r>
+      <w:proofErr w:type="spellStart"/>
+      <w:r>
+        <w:t>Abbreviations</w:t>
+      </w:r>
+      <w:proofErr w:type="spellEnd"/>
+      <w:r>
+        <w:t>)</w:t>
       </w:r>
       <w:bookmarkEnd w:id="5"/>
       <w:bookmarkEnd w:id="6"/>
     </w:p>
     <w:p>
-      <w:pPr>
-        <w:rPr>
-          <w:i/>
-        </w:rPr>
-      </w:pPr>
-      <w:r>
-        <w:rPr>
-          <w:i/>
-        </w:rPr>
-        <w:t>Vgl. separates Glossary-Dokument im Repository, Dateiname: Glossary.docx</w:t>
-      </w:r>
-    </w:p>
+      <w:r>
+        <w:t xml:space="preserve">Vgl. separates </w:t>
+      </w:r>
+      <w:proofErr w:type="spellStart"/>
+      <w:r>
+        <w:t>Glossary</w:t>
+      </w:r>
+      <w:proofErr w:type="spellEnd"/>
+      <w:r>
+        <w:t>-Dokument im Repository, Dateiname: Glossary.docx</w:t>
+      </w:r>
+    </w:p>
+    <w:p/>
     <w:p>
       <w:pPr>
         <w:pStyle w:val="berschrift2"/>
@@ -2666,7 +2674,7 @@
           <w:tab w:val="left" w:pos="567"/>
           <w:tab w:val="num" w:pos="792"/>
         </w:tabs>
-        <w:spacing w:line="240" w:lineRule="auto"/>
+        <w:spacing w:before="0" w:after="0" w:line="240" w:lineRule="auto"/>
         <w:ind w:left="792" w:hanging="792"/>
       </w:pPr>
       <w:bookmarkStart w:id="7" w:name="_Toc410137615"/>
@@ -2678,18 +2686,19 @@
       <w:bookmarkEnd w:id="8"/>
     </w:p>
     <w:p>
-      <w:pPr>
-        <w:rPr>
-          <w:i/>
-        </w:rPr>
-      </w:pPr>
-      <w:r>
-        <w:rPr>
-          <w:i/>
-        </w:rPr>
-        <w:t>Buch: Craig Larman: UML 2 und Patterns angewendet (2005)</w:t>
-      </w:r>
-    </w:p>
+      <w:r>
+        <w:t xml:space="preserve">Buch: Craig </w:t>
+      </w:r>
+      <w:proofErr w:type="spellStart"/>
+      <w:r>
+        <w:t>Larman</w:t>
+      </w:r>
+      <w:proofErr w:type="spellEnd"/>
+      <w:r>
+        <w:t>: UML 2 und Patterns angewendet (2005)</w:t>
+      </w:r>
+    </w:p>
+    <w:p/>
     <w:p>
       <w:pPr>
         <w:pStyle w:val="berschrift2"/>
@@ -2698,13 +2707,21 @@
           <w:tab w:val="left" w:pos="567"/>
           <w:tab w:val="num" w:pos="792"/>
         </w:tabs>
-        <w:spacing w:line="240" w:lineRule="auto"/>
+        <w:spacing w:before="0" w:after="0" w:line="240" w:lineRule="auto"/>
         <w:ind w:left="792" w:hanging="792"/>
       </w:pPr>
       <w:bookmarkStart w:id="9" w:name="_Toc410137616"/>
       <w:bookmarkStart w:id="10" w:name="_Toc449603937"/>
       <w:r>
-        <w:t>Übersicht (Overview)</w:t>
+        <w:t>Übersicht (</w:t>
+      </w:r>
+      <w:proofErr w:type="spellStart"/>
+      <w:r>
+        <w:t>Overview</w:t>
+      </w:r>
+      <w:proofErr w:type="spellEnd"/>
+      <w:r>
+        <w:t>)</w:t>
       </w:r>
       <w:bookmarkEnd w:id="9"/>
       <w:bookmarkEnd w:id="10"/>
@@ -2727,28 +2744,78 @@
         <w:rPr>
           <w:color w:val="FF0000"/>
         </w:rPr>
-        <w:t xml:space="preserve">Da mou nu a wengl was hi  !! </w:t>
-      </w:r>
-      <w:bookmarkStart w:id="11" w:name="_GoBack"/>
+        <w:t xml:space="preserve">Da </w:t>
+      </w:r>
+      <w:proofErr w:type="spellStart"/>
+      <w:r>
+        <w:rPr>
+          <w:color w:val="FF0000"/>
+        </w:rPr>
+        <w:t>mou</w:t>
+      </w:r>
+      <w:proofErr w:type="spellEnd"/>
+      <w:r>
+        <w:rPr>
+          <w:color w:val="FF0000"/>
+        </w:rPr>
+        <w:t xml:space="preserve"> nu a </w:t>
+      </w:r>
+      <w:proofErr w:type="spellStart"/>
+      <w:r>
+        <w:rPr>
+          <w:color w:val="FF0000"/>
+        </w:rPr>
+        <w:t>wengl</w:t>
+      </w:r>
+      <w:proofErr w:type="spellEnd"/>
+      <w:r>
+        <w:rPr>
+          <w:color w:val="FF0000"/>
+        </w:rPr>
+        <w:t xml:space="preserve"> was </w:t>
+      </w:r>
+      <w:proofErr w:type="gramStart"/>
+      <w:r>
+        <w:rPr>
+          <w:color w:val="FF0000"/>
+        </w:rPr>
+        <w:t>hi  !!</w:t>
+      </w:r>
+      <w:proofErr w:type="gramEnd"/>
+      <w:r>
+        <w:rPr>
+          <w:color w:val="FF0000"/>
+        </w:rPr>
+        <w:t xml:space="preserve"> </w:t>
+      </w:r>
+    </w:p>
+    <w:p>
+      <w:pPr>
+        <w:spacing w:line="240" w:lineRule="auto"/>
+        <w:rPr>
+          <w:i/>
+        </w:rPr>
+      </w:pPr>
+      <w:r>
+        <w:rPr>
+          <w:i/>
+        </w:rPr>
+        <w:br w:type="page"/>
+      </w:r>
+    </w:p>
+    <w:p>
+      <w:pPr>
+        <w:pStyle w:val="berschrift1"/>
+        <w:spacing w:before="0" w:after="0"/>
+      </w:pPr>
+      <w:bookmarkStart w:id="11" w:name="_Toc449603938"/>
+      <w:r>
+        <w:lastRenderedPageBreak/>
+        <w:t>Testvorgehen</w:t>
+      </w:r>
       <w:bookmarkEnd w:id="11"/>
     </w:p>
-    <w:p>
-      <w:pPr>
-        <w:rPr>
-          <w:i/>
-        </w:rPr>
-      </w:pPr>
-    </w:p>
-    <w:p>
-      <w:pPr>
-        <w:pStyle w:val="berschrift1"/>
-      </w:pPr>
-      <w:bookmarkStart w:id="12" w:name="_Toc449603938"/>
-      <w:r>
-        <w:t>Testvorgehen</w:t>
-      </w:r>
-      <w:bookmarkEnd w:id="12"/>
-    </w:p>
+    <w:p/>
     <w:p>
       <w:pPr>
         <w:pStyle w:val="berschrift2"/>
@@ -2757,196 +2824,352 @@
           <w:tab w:val="left" w:pos="567"/>
           <w:tab w:val="num" w:pos="792"/>
         </w:tabs>
+        <w:spacing w:before="0" w:after="0" w:line="240" w:lineRule="auto"/>
+        <w:ind w:left="792" w:hanging="792"/>
+      </w:pPr>
+      <w:bookmarkStart w:id="12" w:name="_Toc449603939"/>
+      <w:r>
+        <w:t>Funktionale Tests</w:t>
+      </w:r>
+      <w:bookmarkEnd w:id="12"/>
+    </w:p>
+    <w:p>
+      <w:pPr>
+        <w:pStyle w:val="berschrift3"/>
+        <w:spacing w:before="0" w:after="0"/>
+      </w:pPr>
+      <w:bookmarkStart w:id="13" w:name="_Toc449603940"/>
+      <w:r>
+        <w:t>Grundtests (Smoke Tests)</w:t>
+      </w:r>
+      <w:bookmarkEnd w:id="13"/>
+    </w:p>
+    <w:p>
+      <w:pPr>
+        <w:rPr>
+          <w:color w:val="FF0000"/>
+        </w:rPr>
+      </w:pPr>
+      <w:r>
+        <w:t xml:space="preserve">Schon während der Programmierung werden die einzelnen Codestücke immer von den programmierenden Mitgliedern geprüft. Dafür </w:t>
+      </w:r>
+      <w:proofErr w:type="gramStart"/>
+      <w:r>
+        <w:t>werden</w:t>
+      </w:r>
+      <w:proofErr w:type="gramEnd"/>
+      <w:r>
+        <w:t xml:space="preserve"> z.B. in der Datenbank einige Testkunde angelegt, um die Verbindung zur Datenbank oder die richtige Anzeige zu überprüfen. Des Wei</w:t>
+      </w:r>
+      <w:r>
+        <w:t>teren werden die Codes vor dem Commit ins Repository</w:t>
+      </w:r>
+      <w:r>
+        <w:t xml:space="preserve"> auf ihre Lauffähigkeit getestet, d.h. es wird überprüft, ob das Codesegment unabhängig von eventuellen Nutzereingaben überhaupt </w:t>
+      </w:r>
+      <w:r>
+        <w:t xml:space="preserve">kompilieren oder zur Laufzeit irgendwelche </w:t>
+      </w:r>
+      <w:proofErr w:type="spellStart"/>
+      <w:r>
+        <w:t>Exceptions</w:t>
+      </w:r>
+      <w:proofErr w:type="spellEnd"/>
+      <w:r>
+        <w:t xml:space="preserve"> werfen. </w:t>
+      </w:r>
+      <w:r>
+        <w:rPr>
+          <w:color w:val="FF0000"/>
+        </w:rPr>
+        <w:t>Da die</w:t>
+      </w:r>
+      <w:r>
+        <w:rPr>
+          <w:color w:val="FF0000"/>
+        </w:rPr>
+        <w:t xml:space="preserve"> diese Tests innerhalb der ersten Programmierung ausgeführt werden,  können sie nicht dokumentiert werden.</w:t>
+      </w:r>
+    </w:p>
+    <w:p/>
+    <w:p>
+      <w:pPr>
+        <w:pStyle w:val="berschrift3"/>
+        <w:spacing w:before="0" w:after="0"/>
+      </w:pPr>
+      <w:bookmarkStart w:id="14" w:name="_Toc449603941"/>
+      <w:r>
+        <w:t xml:space="preserve">Modul- und </w:t>
+      </w:r>
+      <w:proofErr w:type="spellStart"/>
+      <w:r>
+        <w:t>Unittests</w:t>
+      </w:r>
+      <w:bookmarkEnd w:id="14"/>
+      <w:proofErr w:type="spellEnd"/>
+    </w:p>
+    <w:p>
+      <w:r>
+        <w:t xml:space="preserve">Nach der Erstellung einer vorläufigen Version der einzelnen Module werden diese durch ein Teammitglied, das nicht an der Programmierung desselben Moduls beteiligt war, in den </w:t>
+      </w:r>
+      <w:proofErr w:type="spellStart"/>
+      <w:r>
+        <w:t>Unittests</w:t>
+      </w:r>
+      <w:proofErr w:type="spellEnd"/>
+      <w:r>
+        <w:t xml:space="preserve"> geprüft.</w:t>
+      </w:r>
+    </w:p>
+    <w:p>
+      <w:bookmarkStart w:id="15" w:name="_GoBack"/>
+      <w:bookmarkEnd w:id="15"/>
+      <w:r>
+        <w:t>Jede Testfunktion prüft genau eine andere Funktion und ruft diese mit unterschiedlichen Parametern auf, berechnet aber gelichzeitig den richtigen Rückgabewert und vergleicht diesen dann mit der Rückgabe der zu testenden Funktion. Eventuelle Fehler und Unstimmigkeiten werden vom Tester behoben und die Ergebnisse an den verantwortlichen Programmierer weitergegeben.</w:t>
+      </w:r>
+    </w:p>
+    <w:p>
+      <w:r>
+        <w:t xml:space="preserve">Zur Überprüfung der </w:t>
+      </w:r>
+      <w:r>
+        <w:t xml:space="preserve">Testfunktionen verwenden wir das Tool </w:t>
+      </w:r>
+      <w:proofErr w:type="spellStart"/>
+      <w:r>
+        <w:t>EclEmma</w:t>
+      </w:r>
+      <w:proofErr w:type="spellEnd"/>
+      <w:r>
+        <w:t xml:space="preserve"> </w:t>
+      </w:r>
+      <w:proofErr w:type="gramStart"/>
+      <w:r>
+        <w:t xml:space="preserve">( </w:t>
+      </w:r>
+      <w:proofErr w:type="spellStart"/>
+      <w:r>
+        <w:t>EclEmma</w:t>
+      </w:r>
+      <w:proofErr w:type="spellEnd"/>
+      <w:proofErr w:type="gramEnd"/>
+      <w:r>
+        <w:t xml:space="preserve"> Java Code </w:t>
+      </w:r>
+      <w:proofErr w:type="spellStart"/>
+      <w:r>
+        <w:t>Coverage</w:t>
+      </w:r>
+      <w:proofErr w:type="spellEnd"/>
+      <w:r>
+        <w:t xml:space="preserve">, Version 2.3.3.102602231923, ID: </w:t>
+      </w:r>
+      <w:proofErr w:type="spellStart"/>
+      <w:r>
+        <w:t>com.mountanminds.eclemma.feature.feature.group</w:t>
+      </w:r>
+      <w:proofErr w:type="spellEnd"/>
+      <w:r>
+        <w:t xml:space="preserve">, Provider: </w:t>
+      </w:r>
+      <w:proofErr w:type="spellStart"/>
+      <w:r>
+        <w:t>Mountainminds</w:t>
+      </w:r>
+      <w:proofErr w:type="spellEnd"/>
+      <w:r>
+        <w:t xml:space="preserve"> GmbH &amp; Co. KG), welches überprüft, ob alle möglichen Testfälle der geschriebenen Testfunktion durchlauen wurden. Ziel ist Hierbei </w:t>
+      </w:r>
+      <w:proofErr w:type="gramStart"/>
+      <w:r>
+        <w:t>eine</w:t>
+      </w:r>
+      <w:proofErr w:type="gramEnd"/>
+      <w:r>
+        <w:t xml:space="preserve"> </w:t>
+      </w:r>
+      <w:proofErr w:type="spellStart"/>
+      <w:r>
+        <w:t>Codecoverage</w:t>
+      </w:r>
+      <w:proofErr w:type="spellEnd"/>
+      <w:r>
+        <w:t xml:space="preserve"> von mindestens 90%.</w:t>
+      </w:r>
+    </w:p>
+    <w:p/>
+    <w:p>
+      <w:pPr>
+        <w:pStyle w:val="berschrift3"/>
+        <w:spacing w:before="0" w:after="0"/>
+      </w:pPr>
+      <w:bookmarkStart w:id="16" w:name="_Toc449603942"/>
+      <w:r>
+        <w:t>Integrationstests</w:t>
+      </w:r>
+      <w:bookmarkEnd w:id="16"/>
+    </w:p>
+    <w:p>
+      <w:pPr>
+        <w:rPr>
+          <w:color w:val="000000" w:themeColor="text1"/>
+        </w:rPr>
+      </w:pPr>
+      <w:r>
+        <w:t xml:space="preserve">Um die Mosti-Software möglichst sicher und konsistent zu halten, werden alle Methoden </w:t>
+      </w:r>
+      <w:r>
+        <w:rPr>
+          <w:color w:val="FF0000"/>
+        </w:rPr>
+        <w:t xml:space="preserve">auf ein </w:t>
+      </w:r>
+      <w:r>
+        <w:rPr>
+          <w:color w:val="FF0000"/>
+        </w:rPr>
+        <w:t xml:space="preserve">nötiges Mindestmaß an Sichtbarkeit reduziert. </w:t>
+      </w:r>
+      <w:r>
+        <w:rPr>
+          <w:color w:val="000000" w:themeColor="text1"/>
+        </w:rPr>
+        <w:t>Hierbei soll sichergestellt werden, dass interne Änderungen möglichst wenig Auswirkung nach außen und zu anderen Klassen bzw. Packages hat.</w:t>
+      </w:r>
+    </w:p>
+    <w:p>
+      <w:pPr>
+        <w:rPr>
+          <w:color w:val="000000" w:themeColor="text1"/>
+        </w:rPr>
+      </w:pPr>
+      <w:r>
+        <w:rPr>
+          <w:color w:val="000000" w:themeColor="text1"/>
+        </w:rPr>
+        <w:t>Beim Zusammenfügen von mehreren Modulen muss hierbei allerdings getestet werden, ob die Packages untereinander auf alle Funktionen, die sie von anderen Packages brauchen, auch zugreifen können.</w:t>
+      </w:r>
+    </w:p>
+    <w:p>
+      <w:pPr>
+        <w:rPr>
+          <w:color w:val="FF0000"/>
+        </w:rPr>
+      </w:pPr>
+      <w:r>
+        <w:rPr>
+          <w:color w:val="FF0000"/>
+        </w:rPr>
+        <w:t xml:space="preserve">Soll </w:t>
+      </w:r>
+      <w:proofErr w:type="spellStart"/>
+      <w:r>
+        <w:rPr>
+          <w:color w:val="FF0000"/>
+        </w:rPr>
+        <w:t>ma</w:t>
+      </w:r>
+      <w:proofErr w:type="spellEnd"/>
+      <w:r>
+        <w:rPr>
+          <w:color w:val="FF0000"/>
+        </w:rPr>
+        <w:t xml:space="preserve"> </w:t>
+      </w:r>
+      <w:proofErr w:type="spellStart"/>
+      <w:r>
+        <w:rPr>
+          <w:color w:val="FF0000"/>
+        </w:rPr>
+        <w:t>no</w:t>
+      </w:r>
+      <w:proofErr w:type="spellEnd"/>
+      <w:r>
+        <w:rPr>
+          <w:color w:val="FF0000"/>
+        </w:rPr>
+        <w:t xml:space="preserve"> </w:t>
+      </w:r>
+      <w:proofErr w:type="spellStart"/>
+      <w:r>
+        <w:rPr>
+          <w:color w:val="FF0000"/>
+        </w:rPr>
+        <w:t>beschriben</w:t>
+      </w:r>
+      <w:proofErr w:type="spellEnd"/>
+      <w:r>
+        <w:rPr>
+          <w:color w:val="FF0000"/>
+        </w:rPr>
+        <w:t xml:space="preserve">, wie </w:t>
+      </w:r>
+      <w:proofErr w:type="spellStart"/>
+      <w:r>
+        <w:rPr>
+          <w:color w:val="FF0000"/>
+        </w:rPr>
+        <w:t>mia</w:t>
+      </w:r>
+      <w:proofErr w:type="spellEnd"/>
+      <w:r>
+        <w:rPr>
+          <w:color w:val="FF0000"/>
+        </w:rPr>
+        <w:t xml:space="preserve"> des testen?</w:t>
+      </w:r>
+    </w:p>
+    <w:p>
+      <w:pPr>
+        <w:rPr>
+          <w:color w:val="000000" w:themeColor="text1"/>
+        </w:rPr>
+      </w:pPr>
+      <w:r>
+        <w:rPr>
+          <w:color w:val="000000" w:themeColor="text1"/>
+        </w:rPr>
+        <w:t xml:space="preserve"> </w:t>
+      </w:r>
+    </w:p>
+    <w:p>
+      <w:pPr>
+        <w:pStyle w:val="berschrift3"/>
+        <w:spacing w:before="0" w:after="0"/>
+      </w:pPr>
+      <w:bookmarkStart w:id="17" w:name="_Toc449603943"/>
+      <w:r>
+        <w:t xml:space="preserve">System </w:t>
+      </w:r>
+      <w:proofErr w:type="spellStart"/>
+      <w:r>
+        <w:t>Acceptance</w:t>
+      </w:r>
+      <w:proofErr w:type="spellEnd"/>
+      <w:r>
+        <w:t xml:space="preserve"> Test</w:t>
+      </w:r>
+      <w:bookmarkEnd w:id="17"/>
+    </w:p>
+    <w:p>
+      <w:r>
+        <w:t xml:space="preserve">Vgl. separates Dokument: </w:t>
+      </w:r>
+      <w:proofErr w:type="spellStart"/>
+      <w:r>
+        <w:t>Testplan.odt</w:t>
+      </w:r>
+      <w:proofErr w:type="spellEnd"/>
+      <w:r>
+        <w:t xml:space="preserve"> </w:t>
+      </w:r>
+    </w:p>
+    <w:p>
+      <w:pPr>
         <w:spacing w:line="240" w:lineRule="auto"/>
-        <w:ind w:left="792" w:hanging="792"/>
-      </w:pPr>
-      <w:bookmarkStart w:id="13" w:name="_Toc449603939"/>
-      <w:r>
-        <w:t>Funktionale Tests</w:t>
-      </w:r>
-      <w:bookmarkEnd w:id="13"/>
-    </w:p>
-    <w:p>
-      <w:pPr>
-        <w:pStyle w:val="berschrift3"/>
-      </w:pPr>
-      <w:bookmarkStart w:id="14" w:name="_Toc449603940"/>
-      <w:r>
-        <w:t>Grundtests (Smoke Tests)</w:t>
-      </w:r>
-      <w:bookmarkEnd w:id="14"/>
-    </w:p>
-    <w:p>
-      <w:pPr>
-        <w:rPr>
-          <w:i/>
-        </w:rPr>
-      </w:pPr>
-      <w:r>
-        <w:rPr>
-          <w:i/>
-        </w:rPr>
-        <w:t>&lt;</w:t>
-      </w:r>
-      <w:r>
-        <w:rPr>
-          <w:i/>
-        </w:rPr>
-        <w:t>Beschreiben Sie Tests, mit denen offensichtliche Fehler schnell gefunden werden</w:t>
-      </w:r>
-      <w:r>
-        <w:rPr>
-          <w:i/>
-        </w:rPr>
-        <w:t xml:space="preserve"> </w:t>
-      </w:r>
-      <w:r>
-        <w:rPr>
-          <w:i/>
-        </w:rPr>
-        <w:t xml:space="preserve">können, z.B. Tests, die vor jedem Commit </w:t>
-      </w:r>
-      <w:r>
-        <w:rPr>
-          <w:i/>
-        </w:rPr>
-        <w:t xml:space="preserve">in das Repository </w:t>
-      </w:r>
-      <w:r>
-        <w:rPr>
-          <w:i/>
-        </w:rPr>
-        <w:t xml:space="preserve">durchzuführen sind </w:t>
-      </w:r>
-      <w:r>
-        <w:rPr>
-          <w:i/>
-        </w:rPr>
-        <w:t>(ggf. Verweis auf externes Dokument).</w:t>
-      </w:r>
-      <w:r>
-        <w:rPr>
-          <w:i/>
-        </w:rPr>
-        <w:t>&gt;</w:t>
-      </w:r>
-    </w:p>
-    <w:p>
-      <w:pPr>
-        <w:pStyle w:val="berschrift3"/>
-      </w:pPr>
-      <w:bookmarkStart w:id="15" w:name="_Toc449603941"/>
-      <w:r>
-        <w:t>Modul- und Unittests</w:t>
-      </w:r>
-      <w:bookmarkEnd w:id="15"/>
-    </w:p>
-    <w:p>
-      <w:pPr>
-        <w:rPr>
-          <w:i/>
-        </w:rPr>
-      </w:pPr>
-      <w:r>
-        <w:rPr>
-          <w:i/>
-        </w:rPr>
-        <w:t>&lt;</w:t>
-      </w:r>
-      <w:r>
-        <w:rPr>
-          <w:i/>
-        </w:rPr>
-        <w:t>Wie (mit welchen Werkzeugen, in welcher Umgebung, in wessen Verantwortung) sollen Modul- und Unittests durchgeführt werden? Wie erfolgt die Dokumentation der Testergebnisse? Gibt es Vorgaben zur Testüberdeckung?</w:t>
-      </w:r>
-    </w:p>
-    <w:p>
-      <w:pPr>
-        <w:rPr>
-          <w:i/>
-        </w:rPr>
-      </w:pPr>
-      <w:r>
-        <w:rPr>
-          <w:i/>
-        </w:rPr>
-        <w:t>Hier werden nicht einzelne Tests beschrieben, sondern nur die Vorgehensweise!</w:t>
-      </w:r>
-      <w:r>
-        <w:rPr>
-          <w:i/>
-        </w:rPr>
-        <w:t>&gt;</w:t>
-      </w:r>
-    </w:p>
-    <w:p>
-      <w:pPr>
-        <w:pStyle w:val="berschrift3"/>
-      </w:pPr>
-      <w:bookmarkStart w:id="16" w:name="_Toc449603942"/>
-      <w:r>
-        <w:t>Integrationstests</w:t>
-      </w:r>
-      <w:bookmarkEnd w:id="16"/>
-    </w:p>
-    <w:p>
-      <w:pPr>
-        <w:rPr>
-          <w:i/>
-        </w:rPr>
-      </w:pPr>
-      <w:r>
-        <w:rPr>
-          <w:i/>
-        </w:rPr>
-        <w:t>&lt;</w:t>
-      </w:r>
-      <w:r>
-        <w:rPr>
-          <w:i/>
-        </w:rPr>
-        <w:t>Sind gesonderte Tests notwendig, während / nachdem verschiedene Module zusammengeführt werden?</w:t>
-      </w:r>
-      <w:r>
-        <w:rPr>
-          <w:i/>
-        </w:rPr>
-        <w:t>&gt;</w:t>
-      </w:r>
-    </w:p>
-    <w:p>
-      <w:pPr>
-        <w:pStyle w:val="berschrift3"/>
-      </w:pPr>
-      <w:bookmarkStart w:id="17" w:name="_Toc449603943"/>
-      <w:r>
-        <w:t>System Acceptance Test</w:t>
-      </w:r>
-      <w:bookmarkEnd w:id="17"/>
-    </w:p>
-    <w:p>
-      <w:pPr>
-        <w:rPr>
-          <w:i/>
-        </w:rPr>
-      </w:pPr>
-      <w:r>
-        <w:rPr>
-          <w:i/>
-        </w:rPr>
-        <w:t>&lt;</w:t>
-      </w:r>
-      <w:r>
-        <w:rPr>
-          <w:i/>
-        </w:rPr>
-        <w:t>Auflistung der Tests auf System- / Nutzerebene, die sich an den Use Cases orientieren. Ggf. Verweis auf separates Dokument. Beschreibung, wie / von wem diese Tests durchzuführen sind.</w:t>
-      </w:r>
-      <w:r>
-        <w:rPr>
-          <w:i/>
-        </w:rPr>
-        <w:t>&gt;</w:t>
+      </w:pPr>
+      <w:r>
+        <w:br w:type="page"/>
       </w:r>
     </w:p>
     <w:p>
@@ -2957,7 +3180,7 @@
           <w:tab w:val="left" w:pos="567"/>
           <w:tab w:val="num" w:pos="792"/>
         </w:tabs>
-        <w:spacing w:line="240" w:lineRule="auto"/>
+        <w:spacing w:before="0" w:after="0" w:line="240" w:lineRule="auto"/>
         <w:ind w:left="792" w:hanging="792"/>
       </w:pPr>
       <w:bookmarkStart w:id="18" w:name="_Toc449603944"/>
@@ -2975,7 +3198,7 @@
           <w:tab w:val="left" w:pos="567"/>
           <w:tab w:val="num" w:pos="792"/>
         </w:tabs>
-        <w:spacing w:line="240" w:lineRule="auto"/>
+        <w:spacing w:before="0" w:after="0" w:line="240" w:lineRule="auto"/>
         <w:ind w:left="792" w:hanging="792"/>
       </w:pPr>
       <w:bookmarkStart w:id="19" w:name="_Toc449603945"/>
@@ -2992,7 +3215,7 @@
           <w:tab w:val="left" w:pos="567"/>
           <w:tab w:val="num" w:pos="792"/>
         </w:tabs>
-        <w:spacing w:line="240" w:lineRule="auto"/>
+        <w:spacing w:before="0" w:after="0" w:line="240" w:lineRule="auto"/>
         <w:ind w:left="792" w:hanging="792"/>
       </w:pPr>
       <w:bookmarkStart w:id="20" w:name="_Toc449603946"/>
@@ -3009,7 +3232,7 @@
           <w:tab w:val="left" w:pos="567"/>
           <w:tab w:val="num" w:pos="792"/>
         </w:tabs>
-        <w:spacing w:line="240" w:lineRule="auto"/>
+        <w:spacing w:before="0" w:after="0" w:line="240" w:lineRule="auto"/>
         <w:ind w:left="792" w:hanging="792"/>
       </w:pPr>
       <w:bookmarkStart w:id="21" w:name="_Toc449603947"/>
@@ -3026,7 +3249,7 @@
           <w:tab w:val="left" w:pos="567"/>
           <w:tab w:val="num" w:pos="792"/>
         </w:tabs>
-        <w:spacing w:line="240" w:lineRule="auto"/>
+        <w:spacing w:before="0" w:after="0" w:line="240" w:lineRule="auto"/>
         <w:ind w:left="792" w:hanging="792"/>
       </w:pPr>
       <w:bookmarkStart w:id="22" w:name="_Toc449603948"/>
@@ -3043,7 +3266,7 @@
           <w:tab w:val="left" w:pos="567"/>
           <w:tab w:val="num" w:pos="792"/>
         </w:tabs>
-        <w:spacing w:line="240" w:lineRule="auto"/>
+        <w:spacing w:before="0" w:after="0" w:line="240" w:lineRule="auto"/>
         <w:ind w:left="792" w:hanging="792"/>
       </w:pPr>
       <w:bookmarkStart w:id="23" w:name="_Toc449603949"/>
@@ -3060,7 +3283,7 @@
           <w:tab w:val="left" w:pos="567"/>
           <w:tab w:val="num" w:pos="792"/>
         </w:tabs>
-        <w:spacing w:line="240" w:lineRule="auto"/>
+        <w:spacing w:before="0" w:after="0" w:line="240" w:lineRule="auto"/>
         <w:ind w:left="792" w:hanging="792"/>
       </w:pPr>
       <w:bookmarkStart w:id="24" w:name="_Toc449603950"/>
@@ -3077,7 +3300,7 @@
           <w:tab w:val="left" w:pos="567"/>
           <w:tab w:val="num" w:pos="792"/>
         </w:tabs>
-        <w:spacing w:line="240" w:lineRule="auto"/>
+        <w:spacing w:before="0" w:after="0" w:line="240" w:lineRule="auto"/>
         <w:ind w:left="792" w:hanging="792"/>
       </w:pPr>
       <w:bookmarkStart w:id="25" w:name="_Toc449603951"/>
@@ -3094,7 +3317,7 @@
           <w:tab w:val="left" w:pos="567"/>
           <w:tab w:val="num" w:pos="792"/>
         </w:tabs>
-        <w:spacing w:line="240" w:lineRule="auto"/>
+        <w:spacing w:before="0" w:after="0" w:line="240" w:lineRule="auto"/>
         <w:ind w:left="792" w:hanging="792"/>
       </w:pPr>
       <w:bookmarkStart w:id="26" w:name="_Toc449603952"/>
@@ -3136,12 +3359,20 @@
           <w:tab w:val="left" w:pos="567"/>
           <w:tab w:val="num" w:pos="792"/>
         </w:tabs>
-        <w:spacing w:line="240" w:lineRule="auto"/>
+        <w:spacing w:before="0" w:after="0" w:line="240" w:lineRule="auto"/>
         <w:ind w:left="792" w:hanging="792"/>
       </w:pPr>
       <w:bookmarkStart w:id="27" w:name="_Toc449603953"/>
       <w:r>
-        <w:t>Verfolgbarkeit (Traceability)</w:t>
+        <w:t>Verfolgbarkeit (</w:t>
+      </w:r>
+      <w:proofErr w:type="spellStart"/>
+      <w:r>
+        <w:t>Traceability</w:t>
+      </w:r>
+      <w:proofErr w:type="spellEnd"/>
+      <w:r>
+        <w:t>)</w:t>
       </w:r>
       <w:bookmarkEnd w:id="27"/>
     </w:p>
@@ -3173,6 +3404,7 @@
     <w:p>
       <w:pPr>
         <w:pStyle w:val="berschrift1"/>
+        <w:spacing w:before="0" w:after="0"/>
       </w:pPr>
       <w:bookmarkStart w:id="28" w:name="_Toc449603954"/>
       <w:r>
@@ -3208,6 +3440,7 @@
     <w:p>
       <w:pPr>
         <w:pStyle w:val="berschrift1"/>
+        <w:spacing w:before="0" w:after="0"/>
       </w:pPr>
       <w:bookmarkStart w:id="29" w:name="_Toc449603955"/>
       <w:r>
@@ -3231,7 +3464,21 @@
         <w:rPr>
           <w:i/>
         </w:rPr>
-        <w:t>Wer entscheidet auf Grund welcher Kriterien darüber, ob Testergebnisse akzeptiert werden. (z.B.: Klassifikationsschema minor – moderate – major für Fehler. Für Alpha-Release werden moderate und minor Fehler, für Final Release nur minor Fehler akzeptiert.</w:t>
+        <w:t xml:space="preserve">Wer entscheidet auf Grund welcher Kriterien darüber, ob Testergebnisse akzeptiert werden. (z.B.: Klassifikationsschema minor – moderate – </w:t>
+      </w:r>
+      <w:proofErr w:type="spellStart"/>
+      <w:r>
+        <w:rPr>
+          <w:i/>
+        </w:rPr>
+        <w:t>major</w:t>
+      </w:r>
+      <w:proofErr w:type="spellEnd"/>
+      <w:r>
+        <w:rPr>
+          <w:i/>
+        </w:rPr>
+        <w:t xml:space="preserve"> für Fehler. Für Alpha-Release werden moderate und minor Fehler, für Final Release nur minor Fehler akzeptiert.</w:t>
       </w:r>
       <w:r>
         <w:rPr>
@@ -3242,12 +3489,8 @@
     </w:p>
     <w:p/>
     <w:sectPr>
-      <w:headerReference w:type="even" r:id="rId7"/>
-      <w:headerReference w:type="default" r:id="rId8"/>
-      <w:footerReference w:type="even" r:id="rId9"/>
-      <w:footerReference w:type="default" r:id="rId10"/>
-      <w:headerReference w:type="first" r:id="rId11"/>
-      <w:footerReference w:type="first" r:id="rId12"/>
+      <w:headerReference w:type="default" r:id="rId7"/>
+      <w:footerReference w:type="default" r:id="rId8"/>
       <w:pgSz w:w="11899" w:h="16838"/>
       <w:pgMar w:top="1588" w:right="1134" w:bottom="1531" w:left="1418" w:header="907" w:footer="652" w:gutter="0"/>
       <w:cols w:space="720"/>
@@ -3280,16 +3523,6 @@
   <w:p>
     <w:pPr>
       <w:pStyle w:val="Fuzeile"/>
-    </w:pPr>
-  </w:p>
-</w:ftr>
-</file>
-
-<file path=word/footer2.xml><?xml version="1.0" encoding="utf-8"?>
-<w:ftr xmlns:wpc="http://schemas.microsoft.com/office/word/2010/wordprocessingCanvas" xmlns:mc="http://schemas.openxmlformats.org/markup-compatibility/2006" xmlns:o="urn:schemas-microsoft-com:office:office" xmlns:r="http://schemas.openxmlformats.org/officeDocument/2006/relationships" xmlns:m="http://schemas.openxmlformats.org/officeDocument/2006/math" xmlns:v="urn:schemas-microsoft-com:vml" xmlns:wp14="http://schemas.microsoft.com/office/word/2010/wordprocessingDrawing" xmlns:wp="http://schemas.openxmlformats.org/drawingml/2006/wordprocessingDrawing" xmlns:w10="urn:schemas-microsoft-com:office:word" xmlns:w="http://schemas.openxmlformats.org/wordprocessingml/2006/main" xmlns:w14="http://schemas.microsoft.com/office/word/2010/wordml" xmlns:w15="http://schemas.microsoft.com/office/word/2012/wordml" xmlns:wpg="http://schemas.microsoft.com/office/word/2010/wordprocessingGroup" xmlns:wpi="http://schemas.microsoft.com/office/word/2010/wordprocessingInk" xmlns:wne="http://schemas.microsoft.com/office/word/2006/wordml" xmlns:wps="http://schemas.microsoft.com/office/word/2010/wordprocessingShape" mc:Ignorable="w14 w15 wp14">
-  <w:p>
-    <w:pPr>
-      <w:pStyle w:val="Fuzeile"/>
       <w:rPr>
         <w:sz w:val="20"/>
       </w:rPr>
@@ -3298,38 +3531,7 @@
       <w:rPr>
         <w:sz w:val="20"/>
       </w:rPr>
-      <w:t xml:space="preserve">Dokument: </w:t>
-    </w:r>
-    <w:r>
-      <w:rPr>
-        <w:sz w:val="20"/>
-      </w:rPr>
-      <w:fldChar w:fldCharType="begin"/>
-    </w:r>
-    <w:r>
-      <w:rPr>
-        <w:sz w:val="20"/>
-      </w:rPr>
-      <w:instrText xml:space="preserve"> FILENAME   \* MERGEFORMAT </w:instrText>
-    </w:r>
-    <w:r>
-      <w:rPr>
-        <w:sz w:val="20"/>
-      </w:rPr>
-      <w:fldChar w:fldCharType="separate"/>
-    </w:r>
-    <w:r>
-      <w:rPr>
-        <w:noProof/>
-        <w:sz w:val="20"/>
-      </w:rPr>
-      <w:t>System-Testdokumentation.rtf</w:t>
-    </w:r>
-    <w:r>
-      <w:rPr>
-        <w:sz w:val="20"/>
-      </w:rPr>
-      <w:fldChar w:fldCharType="end"/>
+      <w:t xml:space="preserve">System-Testdokumentation </w:t>
     </w:r>
     <w:r>
       <w:rPr>
@@ -3368,7 +3570,7 @@
         <w:noProof/>
         <w:sz w:val="20"/>
       </w:rPr>
-      <w:t>28-04-2016</w:t>
+      <w:t>05-05-2016</w:t>
     </w:r>
     <w:r>
       <w:rPr>
@@ -3376,16 +3578,6 @@
       </w:rPr>
       <w:fldChar w:fldCharType="end"/>
     </w:r>
-  </w:p>
-</w:ftr>
-</file>
-
-<file path=word/footer3.xml><?xml version="1.0" encoding="utf-8"?>
-<w:ftr xmlns:wpc="http://schemas.microsoft.com/office/word/2010/wordprocessingCanvas" xmlns:mc="http://schemas.openxmlformats.org/markup-compatibility/2006" xmlns:o="urn:schemas-microsoft-com:office:office" xmlns:r="http://schemas.openxmlformats.org/officeDocument/2006/relationships" xmlns:m="http://schemas.openxmlformats.org/officeDocument/2006/math" xmlns:v="urn:schemas-microsoft-com:vml" xmlns:wp14="http://schemas.microsoft.com/office/word/2010/wordprocessingDrawing" xmlns:wp="http://schemas.openxmlformats.org/drawingml/2006/wordprocessingDrawing" xmlns:w10="urn:schemas-microsoft-com:office:word" xmlns:w="http://schemas.openxmlformats.org/wordprocessingml/2006/main" xmlns:w14="http://schemas.microsoft.com/office/word/2010/wordml" xmlns:w15="http://schemas.microsoft.com/office/word/2012/wordml" xmlns:wpg="http://schemas.microsoft.com/office/word/2010/wordprocessingGroup" xmlns:wpi="http://schemas.microsoft.com/office/word/2010/wordprocessingInk" xmlns:wne="http://schemas.microsoft.com/office/word/2006/wordml" xmlns:wps="http://schemas.microsoft.com/office/word/2010/wordprocessingShape" mc:Ignorable="w14 w15 wp14">
-  <w:p>
-    <w:pPr>
-      <w:pStyle w:val="Fuzeile"/>
-    </w:pPr>
   </w:p>
 </w:ftr>
 </file>
@@ -3414,16 +3606,6 @@
   <w:p>
     <w:pPr>
       <w:pStyle w:val="Kopfzeile"/>
-    </w:pPr>
-  </w:p>
-</w:hdr>
-</file>
-
-<file path=word/header2.xml><?xml version="1.0" encoding="utf-8"?>
-<w:hdr xmlns:wpc="http://schemas.microsoft.com/office/word/2010/wordprocessingCanvas" xmlns:mc="http://schemas.openxmlformats.org/markup-compatibility/2006" xmlns:o="urn:schemas-microsoft-com:office:office" xmlns:r="http://schemas.openxmlformats.org/officeDocument/2006/relationships" xmlns:m="http://schemas.openxmlformats.org/officeDocument/2006/math" xmlns:v="urn:schemas-microsoft-com:vml" xmlns:wp14="http://schemas.microsoft.com/office/word/2010/wordprocessingDrawing" xmlns:wp="http://schemas.openxmlformats.org/drawingml/2006/wordprocessingDrawing" xmlns:w10="urn:schemas-microsoft-com:office:word" xmlns:w="http://schemas.openxmlformats.org/wordprocessingml/2006/main" xmlns:w14="http://schemas.microsoft.com/office/word/2010/wordml" xmlns:w15="http://schemas.microsoft.com/office/word/2012/wordml" xmlns:wpg="http://schemas.microsoft.com/office/word/2010/wordprocessingGroup" xmlns:wpi="http://schemas.microsoft.com/office/word/2010/wordprocessingInk" xmlns:wne="http://schemas.microsoft.com/office/word/2006/wordml" xmlns:wps="http://schemas.microsoft.com/office/word/2010/wordprocessingShape" mc:Ignorable="w14 w15 wp14">
-  <w:p>
-    <w:pPr>
-      <w:pStyle w:val="Kopfzeile"/>
       <w:tabs>
         <w:tab w:val="clear" w:pos="9072"/>
         <w:tab w:val="right" w:pos="9214"/>
@@ -3438,13 +3620,19 @@
         <w:b/>
         <w:sz w:val="20"/>
       </w:rPr>
-      <w:t>Projekt: &lt;Projektname&gt;</w:t>
+      <w:t xml:space="preserve">Projekt: Mosti </w:t>
     </w:r>
     <w:r>
       <w:rPr>
         <w:sz w:val="20"/>
       </w:rPr>
       <w:tab/>
+    </w:r>
+    <w:r>
+      <w:rPr>
+        <w:sz w:val="20"/>
+      </w:rPr>
+      <w:t>Team 11</w:t>
     </w:r>
     <w:r>
       <w:rPr>
@@ -3480,7 +3668,7 @@
         <w:noProof/>
         <w:sz w:val="20"/>
       </w:rPr>
-      <w:t>3</w:t>
+      <w:t>5</w:t>
     </w:r>
     <w:r>
       <w:rPr>
@@ -3523,7 +3711,7 @@
         <w:noProof/>
         <w:sz w:val="20"/>
       </w:rPr>
-      <w:t>4</w:t>
+      <w:t>5</w:t>
     </w:r>
     <w:r>
       <w:rPr>
@@ -3532,16 +3720,6 @@
       </w:rPr>
       <w:fldChar w:fldCharType="end"/>
     </w:r>
-  </w:p>
-</w:hdr>
-</file>
-
-<file path=word/header3.xml><?xml version="1.0" encoding="utf-8"?>
-<w:hdr xmlns:wpc="http://schemas.microsoft.com/office/word/2010/wordprocessingCanvas" xmlns:mc="http://schemas.openxmlformats.org/markup-compatibility/2006" xmlns:o="urn:schemas-microsoft-com:office:office" xmlns:r="http://schemas.openxmlformats.org/officeDocument/2006/relationships" xmlns:m="http://schemas.openxmlformats.org/officeDocument/2006/math" xmlns:v="urn:schemas-microsoft-com:vml" xmlns:wp14="http://schemas.microsoft.com/office/word/2010/wordprocessingDrawing" xmlns:wp="http://schemas.openxmlformats.org/drawingml/2006/wordprocessingDrawing" xmlns:w10="urn:schemas-microsoft-com:office:word" xmlns:w="http://schemas.openxmlformats.org/wordprocessingml/2006/main" xmlns:w14="http://schemas.microsoft.com/office/word/2010/wordml" xmlns:w15="http://schemas.microsoft.com/office/word/2012/wordml" xmlns:wpg="http://schemas.microsoft.com/office/word/2010/wordprocessingGroup" xmlns:wpi="http://schemas.microsoft.com/office/word/2010/wordprocessingInk" xmlns:wne="http://schemas.microsoft.com/office/word/2006/wordml" xmlns:wps="http://schemas.microsoft.com/office/word/2010/wordprocessingShape" mc:Ignorable="w14 w15 wp14">
-  <w:p>
-    <w:pPr>
-      <w:pStyle w:val="Kopfzeile"/>
-    </w:pPr>
   </w:p>
 </w:hdr>
 </file>
@@ -5560,6 +5738,50 @@
     <w:lsdException w:name="Hyperlink" w:uiPriority="99"/>
     <w:lsdException w:name="Strong" w:qFormat="1"/>
     <w:lsdException w:name="Emphasis" w:qFormat="1"/>
+    <w:lsdException w:name="Normal Table" w:semiHidden="1" w:unhideWhenUsed="1"/>
+    <w:lsdException w:name="Table Simple 1" w:semiHidden="1" w:unhideWhenUsed="1"/>
+    <w:lsdException w:name="Table Simple 2" w:semiHidden="1" w:unhideWhenUsed="1"/>
+    <w:lsdException w:name="Table Simple 3" w:semiHidden="1" w:unhideWhenUsed="1"/>
+    <w:lsdException w:name="Table Classic 1" w:semiHidden="1" w:unhideWhenUsed="1"/>
+    <w:lsdException w:name="Table Classic 2" w:semiHidden="1" w:unhideWhenUsed="1"/>
+    <w:lsdException w:name="Table Classic 3" w:semiHidden="1" w:unhideWhenUsed="1"/>
+    <w:lsdException w:name="Table Classic 4" w:semiHidden="1" w:unhideWhenUsed="1"/>
+    <w:lsdException w:name="Table Colorful 1" w:semiHidden="1" w:unhideWhenUsed="1"/>
+    <w:lsdException w:name="Table Colorful 2" w:semiHidden="1" w:unhideWhenUsed="1"/>
+    <w:lsdException w:name="Table Colorful 3" w:semiHidden="1" w:unhideWhenUsed="1"/>
+    <w:lsdException w:name="Table Columns 1" w:semiHidden="1" w:unhideWhenUsed="1"/>
+    <w:lsdException w:name="Table Columns 2" w:semiHidden="1" w:unhideWhenUsed="1"/>
+    <w:lsdException w:name="Table Columns 3" w:semiHidden="1" w:unhideWhenUsed="1"/>
+    <w:lsdException w:name="Table Columns 4" w:semiHidden="1" w:unhideWhenUsed="1"/>
+    <w:lsdException w:name="Table Columns 5" w:semiHidden="1" w:unhideWhenUsed="1"/>
+    <w:lsdException w:name="Table Grid 1" w:semiHidden="1" w:unhideWhenUsed="1"/>
+    <w:lsdException w:name="Table Grid 2" w:semiHidden="1" w:unhideWhenUsed="1"/>
+    <w:lsdException w:name="Table Grid 3" w:semiHidden="1" w:unhideWhenUsed="1"/>
+    <w:lsdException w:name="Table Grid 4" w:semiHidden="1" w:unhideWhenUsed="1"/>
+    <w:lsdException w:name="Table Grid 5" w:semiHidden="1" w:unhideWhenUsed="1"/>
+    <w:lsdException w:name="Table Grid 6" w:semiHidden="1" w:unhideWhenUsed="1"/>
+    <w:lsdException w:name="Table Grid 7" w:semiHidden="1" w:unhideWhenUsed="1"/>
+    <w:lsdException w:name="Table Grid 8" w:semiHidden="1" w:unhideWhenUsed="1"/>
+    <w:lsdException w:name="Table List 1" w:semiHidden="1" w:unhideWhenUsed="1"/>
+    <w:lsdException w:name="Table List 2" w:semiHidden="1" w:unhideWhenUsed="1"/>
+    <w:lsdException w:name="Table List 3" w:semiHidden="1" w:unhideWhenUsed="1"/>
+    <w:lsdException w:name="Table List 4" w:semiHidden="1" w:unhideWhenUsed="1"/>
+    <w:lsdException w:name="Table List 5" w:semiHidden="1" w:unhideWhenUsed="1"/>
+    <w:lsdException w:name="Table List 6" w:semiHidden="1" w:unhideWhenUsed="1"/>
+    <w:lsdException w:name="Table List 7" w:semiHidden="1" w:unhideWhenUsed="1"/>
+    <w:lsdException w:name="Table List 8" w:semiHidden="1" w:unhideWhenUsed="1"/>
+    <w:lsdException w:name="Table 3D effects 1" w:semiHidden="1" w:unhideWhenUsed="1"/>
+    <w:lsdException w:name="Table 3D effects 2" w:semiHidden="1" w:unhideWhenUsed="1"/>
+    <w:lsdException w:name="Table 3D effects 3" w:semiHidden="1" w:unhideWhenUsed="1"/>
+    <w:lsdException w:name="Table Contemporary" w:semiHidden="1" w:unhideWhenUsed="1"/>
+    <w:lsdException w:name="Table Elegant" w:semiHidden="1" w:unhideWhenUsed="1"/>
+    <w:lsdException w:name="Table Professional" w:semiHidden="1" w:unhideWhenUsed="1"/>
+    <w:lsdException w:name="Table Subtle 1" w:semiHidden="1" w:unhideWhenUsed="1"/>
+    <w:lsdException w:name="Table Subtle 2" w:semiHidden="1" w:unhideWhenUsed="1"/>
+    <w:lsdException w:name="Table Web 1" w:semiHidden="1" w:unhideWhenUsed="1"/>
+    <w:lsdException w:name="Table Web 2" w:semiHidden="1" w:unhideWhenUsed="1"/>
+    <w:lsdException w:name="Table Web 3" w:semiHidden="1" w:unhideWhenUsed="1"/>
+    <w:lsdException w:name="Table Theme" w:semiHidden="1" w:unhideWhenUsed="1"/>
     <w:lsdException w:name="Placeholder Text" w:semiHidden="1" w:uiPriority="99"/>
     <w:lsdException w:name="No Spacing" w:uiPriority="1" w:qFormat="1"/>
     <w:lsdException w:name="Light Shading" w:uiPriority="60"/>
@@ -5983,6 +6205,7 @@
     <w:name w:val="Default Paragraph Font"/>
     <w:uiPriority w:val="1"/>
     <w:semiHidden/>
+    <w:unhideWhenUsed/>
   </w:style>
   <w:style w:type="table" w:default="1" w:styleId="NormaleTabelle">
     <w:name w:val="Normal Table"/>

</xml_diff>